<commit_message>
removed l4/not tonight ;)
</commit_message>
<xml_diff>
--- a/l2/task2.docx
+++ b/l2/task2.docx
@@ -259,6 +259,15 @@
           <w:szCs w:val="28"/>
         </w:rPr>
         <w:t>Повторить ввод и обработку (переход к шагу 2).</w:t>
+      </w:r>
+      <w:r>
+        <w:rPr>
+          <w:rFonts w:ascii="Times New Roman" w:hAnsi="Times New Roman" w:cs="Times New Roman"/>
+          <w:bCs/>
+          <w:sz w:val="28"/>
+          <w:szCs w:val="28"/>
+        </w:rPr>
+        <w:t xml:space="preserve"> </w:t>
       </w:r>
     </w:p>
     <w:p>
@@ -987,6 +996,7 @@
   <w:style w:type="character" w:default="1" w:styleId="a0">
     <w:name w:val="Default Paragraph Font"/>
     <w:uiPriority w:val="1"/>
+    <w:semiHidden/>
     <w:unhideWhenUsed/>
   </w:style>
   <w:style w:type="table" w:default="1" w:styleId="a1">

</xml_diff>